<commit_message>
Adicionado Método Ágil e ajustes
Adicionado Método Ágil e explicação dos seus benefícios e ajustes na parte "1ª etapa", visando um melhor entendimento do que foi proposto.
</commit_message>
<xml_diff>
--- a/Documentacao/PropostaSIColetaLixo.docx
+++ b/Documentacao/PropostaSIColetaLixo.docx
@@ -18,28 +18,17 @@
           <w:sz w:val="32"/>
           <w:szCs w:val="32"/>
         </w:rPr>
-        <w:t xml:space="preserve">Projeto </w:t>
-      </w:r>
-      <w:proofErr w:type="spellStart"/>
-      <w:r>
+        <w:t>Projeto SIColetaLixo</w:t>
+      </w:r>
+    </w:p>
+    <w:p>
+      <w:pPr>
         <w:rPr>
           <w:b/>
           <w:bCs/>
           <w:sz w:val="32"/>
           <w:szCs w:val="32"/>
         </w:rPr>
-        <w:t>SIColetaLixo</w:t>
-      </w:r>
-      <w:proofErr w:type="spellEnd"/>
-    </w:p>
-    <w:p>
-      <w:pPr>
-        <w:rPr>
-          <w:b/>
-          <w:bCs/>
-          <w:sz w:val="32"/>
-          <w:szCs w:val="32"/>
-        </w:rPr>
       </w:pPr>
     </w:p>
     <w:p>
@@ -147,203 +136,14 @@
           <w:sz w:val="24"/>
           <w:szCs w:val="24"/>
         </w:rPr>
-        <w:t>cliente e observando a rotina dos trabalhadores que coletam lixo. Esses trabalhadores também devem ser consultados para possíveis ajustes no software para melhor se integrar as suas atividades. Com os requisitos verificados, o escopo pode ser definido.</w:t>
-      </w:r>
-    </w:p>
-    <w:p>
-      <w:pPr>
-        <w:rPr>
-          <w:sz w:val="24"/>
-          <w:szCs w:val="24"/>
-        </w:rPr>
-      </w:pPr>
-      <w:r>
-        <w:rPr>
-          <w:sz w:val="24"/>
-          <w:szCs w:val="24"/>
-          <w:u w:val="single"/>
-        </w:rPr>
-        <w:t>2ª etapa:</w:t>
-      </w:r>
-      <w:r>
-        <w:rPr>
-          <w:sz w:val="24"/>
-          <w:szCs w:val="24"/>
-        </w:rPr>
-        <w:t xml:space="preserve"> análise dos riscos.</w:t>
-      </w:r>
-    </w:p>
-    <w:p>
-      <w:pPr>
-        <w:rPr>
-          <w:sz w:val="24"/>
-          <w:szCs w:val="24"/>
-        </w:rPr>
-      </w:pPr>
-      <w:r>
-        <w:rPr>
-          <w:sz w:val="24"/>
-          <w:szCs w:val="24"/>
-          <w:u w:val="single"/>
-        </w:rPr>
-        <w:t>3</w:t>
-      </w:r>
-      <w:r>
-        <w:rPr>
-          <w:sz w:val="24"/>
-          <w:szCs w:val="24"/>
-          <w:u w:val="single"/>
-        </w:rPr>
-        <w:t>ª etapa:</w:t>
-      </w:r>
-      <w:r>
-        <w:rPr>
-          <w:sz w:val="24"/>
-          <w:szCs w:val="24"/>
-        </w:rPr>
-        <w:t xml:space="preserve"> execução.</w:t>
-      </w:r>
-    </w:p>
-    <w:p>
-      <w:pPr>
-        <w:rPr>
-          <w:sz w:val="24"/>
-          <w:szCs w:val="24"/>
-        </w:rPr>
-      </w:pPr>
-      <w:r>
-        <w:rPr>
-          <w:sz w:val="24"/>
-          <w:szCs w:val="24"/>
-          <w:u w:val="single"/>
-        </w:rPr>
-        <w:t>4</w:t>
-      </w:r>
-      <w:r>
-        <w:rPr>
-          <w:sz w:val="24"/>
-          <w:szCs w:val="24"/>
-          <w:u w:val="single"/>
-        </w:rPr>
-        <w:t>ª etapa:</w:t>
-      </w:r>
-      <w:r>
-        <w:rPr>
-          <w:sz w:val="24"/>
-          <w:szCs w:val="24"/>
-        </w:rPr>
-        <w:t xml:space="preserve"> testes.</w:t>
-      </w:r>
-    </w:p>
-    <w:p>
-      <w:pPr>
-        <w:rPr>
-          <w:sz w:val="24"/>
-          <w:szCs w:val="24"/>
-        </w:rPr>
-      </w:pPr>
-      <w:r>
-        <w:rPr>
-          <w:sz w:val="24"/>
-          <w:szCs w:val="24"/>
-          <w:u w:val="single"/>
-        </w:rPr>
-        <w:t>5</w:t>
-      </w:r>
-      <w:r>
-        <w:rPr>
-          <w:sz w:val="24"/>
-          <w:szCs w:val="24"/>
-          <w:u w:val="single"/>
-        </w:rPr>
-        <w:t>ª etapa:</w:t>
-      </w:r>
-      <w:r>
-        <w:rPr>
-          <w:sz w:val="24"/>
-          <w:szCs w:val="24"/>
-        </w:rPr>
-        <w:t xml:space="preserve"> entrega e feedback do cliente.</w:t>
-      </w:r>
-    </w:p>
-    <w:p>
-      <w:pPr>
-        <w:rPr>
-          <w:sz w:val="24"/>
-          <w:szCs w:val="24"/>
-        </w:rPr>
-      </w:pPr>
-      <w:r>
-        <w:rPr>
-          <w:sz w:val="24"/>
-          <w:szCs w:val="24"/>
-          <w:u w:val="single"/>
-        </w:rPr>
-        <w:t>6</w:t>
-      </w:r>
-      <w:r>
-        <w:rPr>
-          <w:sz w:val="24"/>
-          <w:szCs w:val="24"/>
-          <w:u w:val="single"/>
-        </w:rPr>
-        <w:t xml:space="preserve"> ª etapa:</w:t>
-      </w:r>
-      <w:r>
-        <w:rPr>
-          <w:sz w:val="24"/>
-          <w:szCs w:val="24"/>
-        </w:rPr>
-        <w:t xml:space="preserve"> retorno a 1ª etapa,</w:t>
-      </w:r>
-      <w:r>
-        <w:rPr>
-          <w:sz w:val="24"/>
-          <w:szCs w:val="24"/>
-        </w:rPr>
-        <w:t xml:space="preserve"> analisando possíveis melhoras e novos recursos,</w:t>
-      </w:r>
-      <w:r>
-        <w:rPr>
-          <w:sz w:val="24"/>
-          <w:szCs w:val="24"/>
-        </w:rPr>
-        <w:t xml:space="preserve"> já que se trata de um projeto com</w:t>
-      </w:r>
-      <w:r>
-        <w:rPr>
-          <w:sz w:val="24"/>
-          <w:szCs w:val="24"/>
-        </w:rPr>
-        <w:t xml:space="preserve"> ciclo de vida</w:t>
-      </w:r>
-      <w:r>
-        <w:rPr>
-          <w:sz w:val="24"/>
-          <w:szCs w:val="24"/>
-        </w:rPr>
-        <w:t xml:space="preserve"> Espiral e</w:t>
-      </w:r>
-      <w:r>
-        <w:rPr>
-          <w:sz w:val="24"/>
-          <w:szCs w:val="24"/>
-        </w:rPr>
-        <w:t xml:space="preserve"> produção de ferramentas em</w:t>
-      </w:r>
-      <w:r>
-        <w:rPr>
-          <w:sz w:val="24"/>
-          <w:szCs w:val="24"/>
-        </w:rPr>
-        <w:t xml:space="preserve"> paralel</w:t>
-      </w:r>
-      <w:r>
-        <w:rPr>
-          <w:sz w:val="24"/>
-          <w:szCs w:val="24"/>
-        </w:rPr>
-        <w:t>o</w:t>
+        <w:t>cliente e observando a rotina dos trabalhadores que coletam lixo. Esses trabalhadores também devem ser consultados para possíveis ajustes no</w:t>
+      </w:r>
+      <w:r>
+        <w:rPr>
+          <w:sz w:val="24"/>
+          <w:szCs w:val="24"/>
+        </w:rPr>
+        <w:t xml:space="preserve"> escopo do</w:t>
       </w:r>
       <w:bookmarkStart w:id="0" w:name="_GoBack"/>
       <w:bookmarkEnd w:id="0"/>
@@ -352,6 +152,237 @@
           <w:sz w:val="24"/>
           <w:szCs w:val="24"/>
         </w:rPr>
+        <w:t xml:space="preserve"> software </w:t>
+      </w:r>
+      <w:r>
+        <w:rPr>
+          <w:sz w:val="24"/>
+          <w:szCs w:val="24"/>
+        </w:rPr>
+        <w:t>e adição de recursos que</w:t>
+      </w:r>
+      <w:r>
+        <w:rPr>
+          <w:sz w:val="24"/>
+          <w:szCs w:val="24"/>
+        </w:rPr>
+        <w:t xml:space="preserve"> melhor se integr</w:t>
+      </w:r>
+      <w:r>
+        <w:rPr>
+          <w:sz w:val="24"/>
+          <w:szCs w:val="24"/>
+        </w:rPr>
+        <w:t>em</w:t>
+      </w:r>
+      <w:r>
+        <w:rPr>
+          <w:sz w:val="24"/>
+          <w:szCs w:val="24"/>
+        </w:rPr>
+        <w:t xml:space="preserve"> as suas atividades. Com os requisitos verificados, o escopo pode ser definido.</w:t>
+      </w:r>
+    </w:p>
+    <w:p>
+      <w:pPr>
+        <w:rPr>
+          <w:sz w:val="24"/>
+          <w:szCs w:val="24"/>
+        </w:rPr>
+      </w:pPr>
+      <w:r>
+        <w:rPr>
+          <w:sz w:val="24"/>
+          <w:szCs w:val="24"/>
+          <w:u w:val="single"/>
+        </w:rPr>
+        <w:t>2ª etapa:</w:t>
+      </w:r>
+      <w:r>
+        <w:rPr>
+          <w:sz w:val="24"/>
+          <w:szCs w:val="24"/>
+        </w:rPr>
+        <w:t xml:space="preserve"> análise dos riscos.</w:t>
+      </w:r>
+    </w:p>
+    <w:p>
+      <w:pPr>
+        <w:rPr>
+          <w:sz w:val="24"/>
+          <w:szCs w:val="24"/>
+        </w:rPr>
+      </w:pPr>
+      <w:r>
+        <w:rPr>
+          <w:sz w:val="24"/>
+          <w:szCs w:val="24"/>
+          <w:u w:val="single"/>
+        </w:rPr>
+        <w:t>3</w:t>
+      </w:r>
+      <w:r>
+        <w:rPr>
+          <w:sz w:val="24"/>
+          <w:szCs w:val="24"/>
+          <w:u w:val="single"/>
+        </w:rPr>
+        <w:t>ª etapa:</w:t>
+      </w:r>
+      <w:r>
+        <w:rPr>
+          <w:sz w:val="24"/>
+          <w:szCs w:val="24"/>
+        </w:rPr>
+        <w:t xml:space="preserve"> execução.</w:t>
+      </w:r>
+    </w:p>
+    <w:p>
+      <w:pPr>
+        <w:rPr>
+          <w:sz w:val="24"/>
+          <w:szCs w:val="24"/>
+        </w:rPr>
+      </w:pPr>
+      <w:r>
+        <w:rPr>
+          <w:sz w:val="24"/>
+          <w:szCs w:val="24"/>
+          <w:u w:val="single"/>
+        </w:rPr>
+        <w:t>4</w:t>
+      </w:r>
+      <w:r>
+        <w:rPr>
+          <w:sz w:val="24"/>
+          <w:szCs w:val="24"/>
+          <w:u w:val="single"/>
+        </w:rPr>
+        <w:t>ª etapa:</w:t>
+      </w:r>
+      <w:r>
+        <w:rPr>
+          <w:sz w:val="24"/>
+          <w:szCs w:val="24"/>
+        </w:rPr>
+        <w:t xml:space="preserve"> testes.</w:t>
+      </w:r>
+    </w:p>
+    <w:p>
+      <w:pPr>
+        <w:rPr>
+          <w:sz w:val="24"/>
+          <w:szCs w:val="24"/>
+        </w:rPr>
+      </w:pPr>
+      <w:r>
+        <w:rPr>
+          <w:sz w:val="24"/>
+          <w:szCs w:val="24"/>
+          <w:u w:val="single"/>
+        </w:rPr>
+        <w:t>5</w:t>
+      </w:r>
+      <w:r>
+        <w:rPr>
+          <w:sz w:val="24"/>
+          <w:szCs w:val="24"/>
+          <w:u w:val="single"/>
+        </w:rPr>
+        <w:t>ª etapa:</w:t>
+      </w:r>
+      <w:r>
+        <w:rPr>
+          <w:sz w:val="24"/>
+          <w:szCs w:val="24"/>
+        </w:rPr>
+        <w:t xml:space="preserve"> entrega e feedback do cliente.</w:t>
+      </w:r>
+    </w:p>
+    <w:p>
+      <w:pPr>
+        <w:rPr>
+          <w:sz w:val="24"/>
+          <w:szCs w:val="24"/>
+        </w:rPr>
+      </w:pPr>
+      <w:r>
+        <w:rPr>
+          <w:sz w:val="24"/>
+          <w:szCs w:val="24"/>
+          <w:u w:val="single"/>
+        </w:rPr>
+        <w:t>6</w:t>
+      </w:r>
+      <w:r>
+        <w:rPr>
+          <w:sz w:val="24"/>
+          <w:szCs w:val="24"/>
+          <w:u w:val="single"/>
+        </w:rPr>
+        <w:t xml:space="preserve"> ª etapa:</w:t>
+      </w:r>
+      <w:r>
+        <w:rPr>
+          <w:sz w:val="24"/>
+          <w:szCs w:val="24"/>
+        </w:rPr>
+        <w:t xml:space="preserve"> retorno a 1ª etapa,</w:t>
+      </w:r>
+      <w:r>
+        <w:rPr>
+          <w:sz w:val="24"/>
+          <w:szCs w:val="24"/>
+        </w:rPr>
+        <w:t xml:space="preserve"> analisando possíveis melhoras e novos recursos,</w:t>
+      </w:r>
+      <w:r>
+        <w:rPr>
+          <w:sz w:val="24"/>
+          <w:szCs w:val="24"/>
+        </w:rPr>
+        <w:t xml:space="preserve"> já que se trata de um projeto com</w:t>
+      </w:r>
+      <w:r>
+        <w:rPr>
+          <w:sz w:val="24"/>
+          <w:szCs w:val="24"/>
+        </w:rPr>
+        <w:t xml:space="preserve"> ciclo de vida</w:t>
+      </w:r>
+      <w:r>
+        <w:rPr>
+          <w:sz w:val="24"/>
+          <w:szCs w:val="24"/>
+        </w:rPr>
+        <w:t xml:space="preserve"> Espiral e</w:t>
+      </w:r>
+      <w:r>
+        <w:rPr>
+          <w:sz w:val="24"/>
+          <w:szCs w:val="24"/>
+        </w:rPr>
+        <w:t xml:space="preserve"> produção de ferramentas em</w:t>
+      </w:r>
+      <w:r>
+        <w:rPr>
+          <w:sz w:val="24"/>
+          <w:szCs w:val="24"/>
+        </w:rPr>
+        <w:t xml:space="preserve"> paralel</w:t>
+      </w:r>
+      <w:r>
+        <w:rPr>
+          <w:sz w:val="24"/>
+          <w:szCs w:val="24"/>
+        </w:rPr>
+        <w:t>o</w:t>
+      </w:r>
+      <w:r>
+        <w:rPr>
+          <w:sz w:val="24"/>
+          <w:szCs w:val="24"/>
+        </w:rPr>
         <w:t>.</w:t>
       </w:r>
     </w:p>
@@ -370,6 +401,78 @@
           <w:szCs w:val="24"/>
         </w:rPr>
       </w:pPr>
+    </w:p>
+    <w:p>
+      <w:pPr>
+        <w:rPr>
+          <w:b/>
+          <w:bCs/>
+          <w:sz w:val="28"/>
+          <w:szCs w:val="28"/>
+        </w:rPr>
+      </w:pPr>
+      <w:r>
+        <w:rPr>
+          <w:b/>
+          <w:bCs/>
+          <w:sz w:val="28"/>
+          <w:szCs w:val="28"/>
+        </w:rPr>
+        <w:t>Método Ágil</w:t>
+      </w:r>
+      <w:r>
+        <w:rPr>
+          <w:b/>
+          <w:bCs/>
+          <w:sz w:val="28"/>
+          <w:szCs w:val="28"/>
+        </w:rPr>
+        <w:t>:</w:t>
+      </w:r>
+    </w:p>
+    <w:p>
+      <w:pPr>
+        <w:rPr>
+          <w:sz w:val="24"/>
+          <w:szCs w:val="24"/>
+        </w:rPr>
+      </w:pPr>
+      <w:r>
+        <w:rPr>
+          <w:sz w:val="24"/>
+          <w:szCs w:val="24"/>
+        </w:rPr>
+        <w:t>Como</w:t>
+      </w:r>
+      <w:r>
+        <w:rPr>
+          <w:sz w:val="24"/>
+          <w:szCs w:val="24"/>
+        </w:rPr>
+        <w:t xml:space="preserve"> o cliente quer entregas rápidas que o permitem ter acesso o quanto antes a ferramentas do sistema, a utilização de um método ágil de produção como o SCRUM é recomendada.</w:t>
+      </w:r>
+    </w:p>
+    <w:p>
+      <w:pPr>
+        <w:rPr>
+          <w:sz w:val="24"/>
+          <w:szCs w:val="24"/>
+        </w:rPr>
+      </w:pPr>
+      <w:r>
+        <w:rPr>
+          <w:sz w:val="24"/>
+          <w:szCs w:val="24"/>
+        </w:rPr>
+        <w:t>Com ele, diversos times podem ser feitos focando em diferentes recursos necessários para o software.</w:t>
+      </w:r>
+      <w:r>
+        <w:rPr>
+          <w:sz w:val="24"/>
+          <w:szCs w:val="24"/>
+        </w:rPr>
+        <w:t xml:space="preserve"> Com as entregas e o feedback do cliente, novos Sprints podem ser feitos por cada time para melhorar as funções do sistema e adicionar novas ferramentas, além de uma nova análise e constante atualização do escopo se necessário.</w:t>
+      </w:r>
     </w:p>
     <w:sectPr>
       <w:pgSz w:w="11906" w:h="16838"/>

</xml_diff>

<commit_message>
Adicionada equipe para o projeto
Adicionado os tipos de profissionais que melhor se enquadram do que o projeto visa construir.
</commit_message>
<xml_diff>
--- a/Documentacao/PropostaSIColetaLixo.docx
+++ b/Documentacao/PropostaSIColetaLixo.docx
@@ -145,8 +145,6 @@
         </w:rPr>
         <w:t xml:space="preserve"> escopo do</w:t>
       </w:r>
-      <w:bookmarkStart w:id="0" w:name="_GoBack"/>
-      <w:bookmarkEnd w:id="0"/>
       <w:r>
         <w:rPr>
           <w:sz w:val="24"/>
@@ -473,6 +471,264 @@
         </w:rPr>
         <w:t xml:space="preserve"> Com as entregas e o feedback do cliente, novos Sprints podem ser feitos por cada time para melhorar as funções do sistema e adicionar novas ferramentas, além de uma nova análise e constante atualização do escopo se necessário.</w:t>
       </w:r>
+    </w:p>
+    <w:p>
+      <w:pPr>
+        <w:rPr>
+          <w:b/>
+          <w:bCs/>
+          <w:sz w:val="28"/>
+          <w:szCs w:val="28"/>
+        </w:rPr>
+      </w:pPr>
+      <w:r>
+        <w:rPr>
+          <w:b/>
+          <w:bCs/>
+          <w:sz w:val="28"/>
+          <w:szCs w:val="28"/>
+        </w:rPr>
+        <w:lastRenderedPageBreak/>
+        <w:t>Equipe do projeto</w:t>
+      </w:r>
+      <w:r>
+        <w:rPr>
+          <w:b/>
+          <w:bCs/>
+          <w:sz w:val="28"/>
+          <w:szCs w:val="28"/>
+        </w:rPr>
+        <w:t>:</w:t>
+      </w:r>
+    </w:p>
+    <w:p>
+      <w:pPr>
+        <w:rPr>
+          <w:sz w:val="24"/>
+          <w:szCs w:val="24"/>
+        </w:rPr>
+      </w:pPr>
+      <w:r>
+        <w:rPr>
+          <w:sz w:val="24"/>
+          <w:szCs w:val="24"/>
+        </w:rPr>
+        <w:t xml:space="preserve">Profissionais </w:t>
+      </w:r>
+      <w:r>
+        <w:rPr>
+          <w:sz w:val="24"/>
+          <w:szCs w:val="24"/>
+        </w:rPr>
+        <w:t>recomendados</w:t>
+      </w:r>
+      <w:r>
+        <w:rPr>
+          <w:sz w:val="24"/>
+          <w:szCs w:val="24"/>
+        </w:rPr>
+        <w:t xml:space="preserve"> ao projeto:</w:t>
+      </w:r>
+    </w:p>
+    <w:p>
+      <w:pPr>
+        <w:pStyle w:val="PargrafodaLista"/>
+        <w:numPr>
+          <w:ilvl w:val="0"/>
+          <w:numId w:val="1"/>
+        </w:numPr>
+        <w:rPr>
+          <w:sz w:val="24"/>
+          <w:szCs w:val="24"/>
+        </w:rPr>
+      </w:pPr>
+      <w:r>
+        <w:rPr>
+          <w:sz w:val="24"/>
+          <w:szCs w:val="24"/>
+          <w:u w:val="single"/>
+        </w:rPr>
+        <w:t>Engenheiro de Software:</w:t>
+      </w:r>
+      <w:r>
+        <w:rPr>
+          <w:sz w:val="24"/>
+          <w:szCs w:val="24"/>
+        </w:rPr>
+        <w:t xml:space="preserve"> determina o ciclo de vida e escopo. Analisa custo</w:t>
+      </w:r>
+      <w:r>
+        <w:rPr>
+          <w:sz w:val="24"/>
+          <w:szCs w:val="24"/>
+        </w:rPr>
+        <w:t>s</w:t>
+      </w:r>
+      <w:r>
+        <w:rPr>
+          <w:sz w:val="24"/>
+          <w:szCs w:val="24"/>
+        </w:rPr>
+        <w:t xml:space="preserve"> e</w:t>
+      </w:r>
+      <w:r>
+        <w:rPr>
+          <w:sz w:val="24"/>
+          <w:szCs w:val="24"/>
+        </w:rPr>
+        <w:t xml:space="preserve"> tempo. Oriente a equipe e define as ferramentas necessárias para a construção do sistema.</w:t>
+      </w:r>
+    </w:p>
+    <w:p>
+      <w:pPr>
+        <w:pStyle w:val="PargrafodaLista"/>
+        <w:numPr>
+          <w:ilvl w:val="0"/>
+          <w:numId w:val="1"/>
+        </w:numPr>
+        <w:rPr>
+          <w:sz w:val="24"/>
+          <w:szCs w:val="24"/>
+        </w:rPr>
+      </w:pPr>
+      <w:r>
+        <w:rPr>
+          <w:sz w:val="24"/>
+          <w:szCs w:val="24"/>
+          <w:u w:val="single"/>
+        </w:rPr>
+        <w:t>Analista de Sistemas:</w:t>
+      </w:r>
+      <w:r>
+        <w:rPr>
+          <w:sz w:val="24"/>
+          <w:szCs w:val="24"/>
+        </w:rPr>
+        <w:t xml:space="preserve"> desenha o projeto o do software a ser construído.</w:t>
+      </w:r>
+    </w:p>
+    <w:p>
+      <w:pPr>
+        <w:pStyle w:val="PargrafodaLista"/>
+        <w:numPr>
+          <w:ilvl w:val="0"/>
+          <w:numId w:val="1"/>
+        </w:numPr>
+        <w:rPr>
+          <w:sz w:val="24"/>
+          <w:szCs w:val="24"/>
+        </w:rPr>
+      </w:pPr>
+      <w:r>
+        <w:rPr>
+          <w:sz w:val="24"/>
+          <w:szCs w:val="24"/>
+          <w:u w:val="single"/>
+        </w:rPr>
+        <w:t>Programadores de Software:</w:t>
+      </w:r>
+      <w:r>
+        <w:rPr>
+          <w:sz w:val="24"/>
+          <w:szCs w:val="24"/>
+        </w:rPr>
+        <w:t xml:space="preserve"> necessários para programas as funções do sistema.</w:t>
+      </w:r>
+    </w:p>
+    <w:p>
+      <w:pPr>
+        <w:pStyle w:val="PargrafodaLista"/>
+        <w:numPr>
+          <w:ilvl w:val="0"/>
+          <w:numId w:val="1"/>
+        </w:numPr>
+        <w:rPr>
+          <w:sz w:val="24"/>
+          <w:szCs w:val="24"/>
+        </w:rPr>
+      </w:pPr>
+      <w:r>
+        <w:rPr>
+          <w:sz w:val="24"/>
+          <w:szCs w:val="24"/>
+          <w:u w:val="single"/>
+        </w:rPr>
+        <w:t>Administrador de Dados e de Banco de Dados:</w:t>
+      </w:r>
+      <w:r>
+        <w:rPr>
+          <w:sz w:val="24"/>
+          <w:szCs w:val="24"/>
+        </w:rPr>
+        <w:t xml:space="preserve"> analisa quais dados deverão ser coletados para a criação do histórico de coleta de lixo requisitado pelo cliente. Instala o Banco de Dados.</w:t>
+      </w:r>
+    </w:p>
+    <w:p>
+      <w:pPr>
+        <w:pStyle w:val="PargrafodaLista"/>
+        <w:numPr>
+          <w:ilvl w:val="0"/>
+          <w:numId w:val="1"/>
+        </w:numPr>
+        <w:rPr>
+          <w:sz w:val="24"/>
+          <w:szCs w:val="24"/>
+          <w:u w:val="single"/>
+        </w:rPr>
+      </w:pPr>
+      <w:r>
+        <w:rPr>
+          <w:sz w:val="24"/>
+          <w:szCs w:val="24"/>
+          <w:u w:val="single"/>
+        </w:rPr>
+        <w:t>Cientista de Dados:</w:t>
+      </w:r>
+      <w:r>
+        <w:rPr>
+          <w:sz w:val="24"/>
+          <w:szCs w:val="24"/>
+        </w:rPr>
+        <w:t xml:space="preserve">  a</w:t>
+      </w:r>
+      <w:r>
+        <w:rPr>
+          <w:sz w:val="24"/>
+          <w:szCs w:val="24"/>
+        </w:rPr>
+        <w:t xml:space="preserve"> função do “histórico de coleta” exige também que os dados coletados sejam analisados para otimizar a rota de coleta e possível enviou de novos caminhões. Um profissional focado em análise de dados é recomendado.</w:t>
+      </w:r>
+    </w:p>
+    <w:p>
+      <w:pPr>
+        <w:pStyle w:val="PargrafodaLista"/>
+        <w:numPr>
+          <w:ilvl w:val="0"/>
+          <w:numId w:val="1"/>
+        </w:numPr>
+        <w:rPr>
+          <w:sz w:val="24"/>
+          <w:szCs w:val="24"/>
+          <w:u w:val="single"/>
+        </w:rPr>
+      </w:pPr>
+      <w:r>
+        <w:rPr>
+          <w:sz w:val="24"/>
+          <w:szCs w:val="24"/>
+          <w:u w:val="single"/>
+        </w:rPr>
+        <w:t>Profissionais full stack:</w:t>
+      </w:r>
+      <w:r>
+        <w:rPr>
+          <w:sz w:val="24"/>
+          <w:szCs w:val="24"/>
+        </w:rPr>
+        <w:t xml:space="preserve"> se tratando de um projeto ágil, profissionais que consigam trabalhar com diversas ferramentas e que se adaptem a possíveis mudanças no escopo são necessários.</w:t>
+      </w:r>
+      <w:bookmarkStart w:id="0" w:name="_GoBack"/>
+      <w:bookmarkEnd w:id="0"/>
     </w:p>
     <w:sectPr>
       <w:pgSz w:w="11906" w:h="16838"/>
@@ -482,6 +738,127 @@
     </w:sectPr>
   </w:body>
 </w:document>
+</file>
+
+<file path=word/numbering.xml><?xml version="1.0" encoding="utf-8"?>
+<w:numbering xmlns:wpc="http://schemas.microsoft.com/office/word/2010/wordprocessingCanvas" xmlns:cx="http://schemas.microsoft.com/office/drawing/2014/chartex" xmlns:cx1="http://schemas.microsoft.com/office/drawing/2015/9/8/chartex" xmlns:cx2="http://schemas.microsoft.com/office/drawing/2015/10/21/chartex" xmlns:cx3="http://schemas.microsoft.com/office/drawing/2016/5/9/chartex" xmlns:cx4="http://schemas.microsoft.com/office/drawing/2016/5/10/chartex" xmlns:cx5="http://schemas.microsoft.com/office/drawing/2016/5/11/chartex" xmlns:cx6="http://schemas.microsoft.com/office/drawing/2016/5/12/chartex" xmlns:cx7="http://schemas.microsoft.com/office/drawing/2016/5/13/chartex" xmlns:cx8="http://schemas.microsoft.com/office/drawing/2016/5/14/chartex" xmlns:mc="http://schemas.openxmlformats.org/markup-compatibility/2006" xmlns:aink="http://schemas.microsoft.com/office/drawing/2016/ink" xmlns:am3d="http://schemas.microsoft.com/office/drawing/2017/model3d" xmlns:o="urn:schemas-microsoft-com:office:office" xmlns:r="http://schemas.openxmlformats.org/officeDocument/2006/relationships" xmlns:m="http://schemas.openxmlformats.org/officeDocument/2006/math" xmlns:v="urn:schemas-microsoft-com:vml" xmlns:wp14="http://schemas.microsoft.com/office/word/2010/wordprocessingDrawing" xmlns:wp="http://schemas.openxmlformats.org/drawingml/2006/wordprocessingDrawing" xmlns:w10="urn:schemas-microsoft-com:office:word" xmlns:w="http://schemas.openxmlformats.org/wordprocessingml/2006/main" xmlns:w14="http://schemas.microsoft.com/office/word/2010/wordml" xmlns:w15="http://schemas.microsoft.com/office/word/2012/wordml" xmlns:w16cid="http://schemas.microsoft.com/office/word/2016/wordml/cid" xmlns:w16se="http://schemas.microsoft.com/office/word/2015/wordml/symex" xmlns:wpg="http://schemas.microsoft.com/office/word/2010/wordprocessingGroup" xmlns:wpi="http://schemas.microsoft.com/office/word/2010/wordprocessingInk" xmlns:wne="http://schemas.microsoft.com/office/word/2006/wordml" xmlns:wps="http://schemas.microsoft.com/office/word/2010/wordprocessingShape" mc:Ignorable="w14 w15 w16se w16cid wp14">
+  <w:abstractNum w:abstractNumId="0" w15:restartNumberingAfterBreak="0">
+    <w:nsid w:val="406B7DB5"/>
+    <w:multiLevelType w:val="hybridMultilevel"/>
+    <w:tmpl w:val="A82E9770"/>
+    <w:lvl w:ilvl="0" w:tplc="04160001">
+      <w:start w:val="1"/>
+      <w:numFmt w:val="bullet"/>
+      <w:lvlText w:val=""/>
+      <w:lvlJc w:val="left"/>
+      <w:pPr>
+        <w:ind w:left="720" w:hanging="360"/>
+      </w:pPr>
+      <w:rPr>
+        <w:rFonts w:ascii="Symbol" w:hAnsi="Symbol" w:hint="default"/>
+      </w:rPr>
+    </w:lvl>
+    <w:lvl w:ilvl="1" w:tplc="04160003" w:tentative="1">
+      <w:start w:val="1"/>
+      <w:numFmt w:val="bullet"/>
+      <w:lvlText w:val="o"/>
+      <w:lvlJc w:val="left"/>
+      <w:pPr>
+        <w:ind w:left="1440" w:hanging="360"/>
+      </w:pPr>
+      <w:rPr>
+        <w:rFonts w:ascii="Courier New" w:hAnsi="Courier New" w:cs="Courier New" w:hint="default"/>
+      </w:rPr>
+    </w:lvl>
+    <w:lvl w:ilvl="2" w:tplc="04160005" w:tentative="1">
+      <w:start w:val="1"/>
+      <w:numFmt w:val="bullet"/>
+      <w:lvlText w:val=""/>
+      <w:lvlJc w:val="left"/>
+      <w:pPr>
+        <w:ind w:left="2160" w:hanging="360"/>
+      </w:pPr>
+      <w:rPr>
+        <w:rFonts w:ascii="Wingdings" w:hAnsi="Wingdings" w:hint="default"/>
+      </w:rPr>
+    </w:lvl>
+    <w:lvl w:ilvl="3" w:tplc="04160001" w:tentative="1">
+      <w:start w:val="1"/>
+      <w:numFmt w:val="bullet"/>
+      <w:lvlText w:val=""/>
+      <w:lvlJc w:val="left"/>
+      <w:pPr>
+        <w:ind w:left="2880" w:hanging="360"/>
+      </w:pPr>
+      <w:rPr>
+        <w:rFonts w:ascii="Symbol" w:hAnsi="Symbol" w:hint="default"/>
+      </w:rPr>
+    </w:lvl>
+    <w:lvl w:ilvl="4" w:tplc="04160003" w:tentative="1">
+      <w:start w:val="1"/>
+      <w:numFmt w:val="bullet"/>
+      <w:lvlText w:val="o"/>
+      <w:lvlJc w:val="left"/>
+      <w:pPr>
+        <w:ind w:left="3600" w:hanging="360"/>
+      </w:pPr>
+      <w:rPr>
+        <w:rFonts w:ascii="Courier New" w:hAnsi="Courier New" w:cs="Courier New" w:hint="default"/>
+      </w:rPr>
+    </w:lvl>
+    <w:lvl w:ilvl="5" w:tplc="04160005" w:tentative="1">
+      <w:start w:val="1"/>
+      <w:numFmt w:val="bullet"/>
+      <w:lvlText w:val=""/>
+      <w:lvlJc w:val="left"/>
+      <w:pPr>
+        <w:ind w:left="4320" w:hanging="360"/>
+      </w:pPr>
+      <w:rPr>
+        <w:rFonts w:ascii="Wingdings" w:hAnsi="Wingdings" w:hint="default"/>
+      </w:rPr>
+    </w:lvl>
+    <w:lvl w:ilvl="6" w:tplc="04160001" w:tentative="1">
+      <w:start w:val="1"/>
+      <w:numFmt w:val="bullet"/>
+      <w:lvlText w:val=""/>
+      <w:lvlJc w:val="left"/>
+      <w:pPr>
+        <w:ind w:left="5040" w:hanging="360"/>
+      </w:pPr>
+      <w:rPr>
+        <w:rFonts w:ascii="Symbol" w:hAnsi="Symbol" w:hint="default"/>
+      </w:rPr>
+    </w:lvl>
+    <w:lvl w:ilvl="7" w:tplc="04160003" w:tentative="1">
+      <w:start w:val="1"/>
+      <w:numFmt w:val="bullet"/>
+      <w:lvlText w:val="o"/>
+      <w:lvlJc w:val="left"/>
+      <w:pPr>
+        <w:ind w:left="5760" w:hanging="360"/>
+      </w:pPr>
+      <w:rPr>
+        <w:rFonts w:ascii="Courier New" w:hAnsi="Courier New" w:cs="Courier New" w:hint="default"/>
+      </w:rPr>
+    </w:lvl>
+    <w:lvl w:ilvl="8" w:tplc="04160005" w:tentative="1">
+      <w:start w:val="1"/>
+      <w:numFmt w:val="bullet"/>
+      <w:lvlText w:val=""/>
+      <w:lvlJc w:val="left"/>
+      <w:pPr>
+        <w:ind w:left="6480" w:hanging="360"/>
+      </w:pPr>
+      <w:rPr>
+        <w:rFonts w:ascii="Wingdings" w:hAnsi="Wingdings" w:hint="default"/>
+      </w:rPr>
+    </w:lvl>
+  </w:abstractNum>
+  <w:num w:numId="1">
+    <w:abstractNumId w:val="0"/>
+  </w:num>
+</w:numbering>
 </file>
 
 <file path=word/styles.xml><?xml version="1.0" encoding="utf-8"?>
@@ -908,6 +1285,17 @@
     <w:semiHidden/>
     <w:unhideWhenUsed/>
   </w:style>
+  <w:style w:type="paragraph" w:styleId="PargrafodaLista">
+    <w:name w:val="List Paragraph"/>
+    <w:basedOn w:val="Normal"/>
+    <w:uiPriority w:val="34"/>
+    <w:qFormat/>
+    <w:rsid w:val="001F775D"/>
+    <w:pPr>
+      <w:ind w:left="720"/>
+      <w:contextualSpacing/>
+    </w:pPr>
+  </w:style>
 </w:styles>
 </file>
 

</xml_diff>